<commit_message>
Changes on the IO section and new OWS section
Changes on the IO section and new OWS section
</commit_message>
<xml_diff>
--- a/Telematics_card_on_LuvitRED_v001draft.docx
+++ b/Telematics_card_on_LuvitRED_v001draft.docx
@@ -281,7 +281,7 @@
                         <w:alias w:val="Publish Date"/>
                         <w:id w:val="106002874"/>
                         <w:dataBinding w:prefixMappings="xmlns:ns0='http://schemas.microsoft.com/office/2006/coverPageProps' " w:xpath="/ns0:CoverPageProperties[1]/ns0:PublishDate[1]" w:storeItemID="{55AF091B-3C7A-41E3-B477-F2FDAA23CFDA}"/>
-                        <w:date w:fullDate="2015-08-13T00:00:00Z">
+                        <w:date w:fullDate="2015-08-17T00:00:00Z">
                           <w:dateFormat w:val="dd-MMM-yy"/>
                           <w:lid w:val="en-US"/>
                           <w:storeMappedDataAs w:val="dateTime"/>
@@ -305,7 +305,7 @@
                               <w:sz w:val="36"/>
                               <w:szCs w:val="36"/>
                             </w:rPr>
-                            <w:t>13-Aug-15</w:t>
+                            <w:t>17-Aug-15</w:t>
                           </w:r>
                         </w:p>
                       </w:sdtContent>
@@ -405,7 +405,7 @@
             <w:fldChar w:fldCharType="begin"/>
           </w:r>
           <w:r>
-            <w:instrText xml:space="preserve"> PAGEREF _Toc427337616 \h </w:instrText>
+            <w:instrText xml:space="preserve"> PAGEREF _Toc427583210 \h </w:instrText>
           </w:r>
           <w:r>
             <w:fldChar w:fldCharType="separate"/>
@@ -453,7 +453,7 @@
             <w:fldChar w:fldCharType="begin"/>
           </w:r>
           <w:r>
-            <w:instrText xml:space="preserve"> PAGEREF _Toc427337617 \h </w:instrText>
+            <w:instrText xml:space="preserve"> PAGEREF _Toc427583211 \h </w:instrText>
           </w:r>
           <w:r>
             <w:fldChar w:fldCharType="separate"/>
@@ -501,7 +501,7 @@
             <w:fldChar w:fldCharType="begin"/>
           </w:r>
           <w:r>
-            <w:instrText xml:space="preserve"> PAGEREF _Toc427337618 \h </w:instrText>
+            <w:instrText xml:space="preserve"> PAGEREF _Toc427583212 \h </w:instrText>
           </w:r>
           <w:r>
             <w:fldChar w:fldCharType="separate"/>
@@ -543,7 +543,7 @@
             <w:fldChar w:fldCharType="begin"/>
           </w:r>
           <w:r>
-            <w:instrText xml:space="preserve"> PAGEREF _Toc427337619 \h </w:instrText>
+            <w:instrText xml:space="preserve"> PAGEREF _Toc427583213 \h </w:instrText>
           </w:r>
           <w:r>
             <w:fldChar w:fldCharType="separate"/>
@@ -585,7 +585,7 @@
             <w:fldChar w:fldCharType="begin"/>
           </w:r>
           <w:r>
-            <w:instrText xml:space="preserve"> PAGEREF _Toc427337620 \h </w:instrText>
+            <w:instrText xml:space="preserve"> PAGEREF _Toc427583214 \h </w:instrText>
           </w:r>
           <w:r>
             <w:fldChar w:fldCharType="separate"/>
@@ -633,7 +633,7 @@
             <w:fldChar w:fldCharType="begin"/>
           </w:r>
           <w:r>
-            <w:instrText xml:space="preserve"> PAGEREF _Toc427337621 \h </w:instrText>
+            <w:instrText xml:space="preserve"> PAGEREF _Toc427583215 \h </w:instrText>
           </w:r>
           <w:r>
             <w:fldChar w:fldCharType="separate"/>
@@ -681,7 +681,7 @@
             <w:fldChar w:fldCharType="begin"/>
           </w:r>
           <w:r>
-            <w:instrText xml:space="preserve"> PAGEREF _Toc427337622 \h </w:instrText>
+            <w:instrText xml:space="preserve"> PAGEREF _Toc427583216 \h </w:instrText>
           </w:r>
           <w:r>
             <w:fldChar w:fldCharType="separate"/>
@@ -729,7 +729,7 @@
             <w:fldChar w:fldCharType="begin"/>
           </w:r>
           <w:r>
-            <w:instrText xml:space="preserve"> PAGEREF _Toc427337623 \h </w:instrText>
+            <w:instrText xml:space="preserve"> PAGEREF _Toc427583217 \h </w:instrText>
           </w:r>
           <w:r>
             <w:fldChar w:fldCharType="separate"/>
@@ -777,7 +777,7 @@
             <w:fldChar w:fldCharType="begin"/>
           </w:r>
           <w:r>
-            <w:instrText xml:space="preserve"> PAGEREF _Toc427337624 \h </w:instrText>
+            <w:instrText xml:space="preserve"> PAGEREF _Toc427583218 \h </w:instrText>
           </w:r>
           <w:r>
             <w:fldChar w:fldCharType="separate"/>
@@ -825,7 +825,7 @@
             <w:fldChar w:fldCharType="begin"/>
           </w:r>
           <w:r>
-            <w:instrText xml:space="preserve"> PAGEREF _Toc427337625 \h </w:instrText>
+            <w:instrText xml:space="preserve"> PAGEREF _Toc427583219 \h </w:instrText>
           </w:r>
           <w:r>
             <w:fldChar w:fldCharType="separate"/>
@@ -873,7 +873,7 @@
             <w:fldChar w:fldCharType="begin"/>
           </w:r>
           <w:r>
-            <w:instrText xml:space="preserve"> PAGEREF _Toc427337626 \h </w:instrText>
+            <w:instrText xml:space="preserve"> PAGEREF _Toc427583220 \h </w:instrText>
           </w:r>
           <w:r>
             <w:fldChar w:fldCharType="separate"/>
@@ -921,13 +921,103 @@
             <w:fldChar w:fldCharType="begin"/>
           </w:r>
           <w:r>
-            <w:instrText xml:space="preserve"> PAGEREF _Toc427337627 \h </w:instrText>
+            <w:instrText xml:space="preserve"> PAGEREF _Toc427583221 \h </w:instrText>
           </w:r>
           <w:r>
             <w:fldChar w:fldCharType="separate"/>
           </w:r>
           <w:r>
             <w:t>22</w:t>
+          </w:r>
+          <w:r>
+            <w:fldChar w:fldCharType="end"/>
+          </w:r>
+        </w:p>
+        <w:p>
+          <w:pPr>
+            <w:pStyle w:val="TOC3"/>
+            <w:rPr>
+              <w:rFonts w:eastAsiaTheme="minorEastAsia"/>
+              <w:color w:val="auto"/>
+              <w:sz w:val="22"/>
+            </w:rPr>
+          </w:pPr>
+          <w:r>
+            <w:t>4.3.1</w:t>
+          </w:r>
+          <w:r>
+            <w:rPr>
+              <w:rFonts w:eastAsiaTheme="minorEastAsia"/>
+              <w:color w:val="auto"/>
+              <w:sz w:val="22"/>
+            </w:rPr>
+            <w:tab/>
+          </w:r>
+          <w:r>
+            <w:t>Monitoring the Digital output using a GPIO query node</w:t>
+          </w:r>
+          <w:r>
+            <w:tab/>
+          </w:r>
+          <w:r>
+            <w:fldChar w:fldCharType="begin"/>
+          </w:r>
+          <w:r>
+            <w:instrText xml:space="preserve"> PAGEREF _Toc427583222 \h </w:instrText>
+          </w:r>
+          <w:r>
+            <w:fldChar w:fldCharType="separate"/>
+          </w:r>
+          <w:r>
+            <w:t>24</w:t>
+          </w:r>
+          <w:r>
+            <w:fldChar w:fldCharType="end"/>
+          </w:r>
+        </w:p>
+        <w:p>
+          <w:pPr>
+            <w:pStyle w:val="TOC1"/>
+            <w:rPr>
+              <w:rFonts w:asciiTheme="minorHAnsi" w:eastAsiaTheme="minorEastAsia" w:hAnsiTheme="minorHAnsi" w:cstheme="minorBidi"/>
+              <w:bCs w:val="0"/>
+              <w:color w:val="auto"/>
+              <w:sz w:val="22"/>
+              <w:szCs w:val="22"/>
+              <w:lang w:val="en-US"/>
+            </w:rPr>
+          </w:pPr>
+          <w:r>
+            <w:t>5</w:t>
+          </w:r>
+          <w:r>
+            <w:rPr>
+              <w:rFonts w:asciiTheme="minorHAnsi" w:eastAsiaTheme="minorEastAsia" w:hAnsiTheme="minorHAnsi" w:cstheme="minorBidi"/>
+              <w:bCs w:val="0"/>
+              <w:color w:val="auto"/>
+              <w:sz w:val="22"/>
+              <w:szCs w:val="22"/>
+              <w:lang w:val="en-US"/>
+            </w:rPr>
+            <w:tab/>
+          </w:r>
+          <w:r>
+            <w:t>One Wire interface</w:t>
+          </w:r>
+          <w:r>
+            <w:tab/>
+          </w:r>
+          <w:r>
+            <w:fldChar w:fldCharType="begin"/>
+          </w:r>
+          <w:r>
+            <w:instrText xml:space="preserve"> PAGEREF _Toc427583223 \h </w:instrText>
+          </w:r>
+          <w:r>
+            <w:fldChar w:fldCharType="separate"/>
+          </w:r>
+          <w:r>
+            <w:t>26</w:t>
           </w:r>
           <w:r>
             <w:fldChar w:fldCharType="end"/>
@@ -980,7 +1070,7 @@
       <w:pPr>
         <w:pStyle w:val="Heading1"/>
       </w:pPr>
-      <w:bookmarkStart w:id="1" w:name="_Toc427337616"/>
+      <w:bookmarkStart w:id="1" w:name="_Toc427583210"/>
       <w:r>
         <w:lastRenderedPageBreak/>
         <w:t>Introduction</w:t>
@@ -1428,7 +1518,7 @@
         <w:pStyle w:val="Heading1"/>
       </w:pPr>
       <w:bookmarkStart w:id="3" w:name="_Ref424543360"/>
-      <w:bookmarkStart w:id="4" w:name="_Toc427337617"/>
+      <w:bookmarkStart w:id="4" w:name="_Toc427583211"/>
       <w:r>
         <w:lastRenderedPageBreak/>
         <w:t>Using the RS232 interface from the front panel</w:t>
@@ -2249,7 +2339,7 @@
         <w:pStyle w:val="Heading2"/>
       </w:pPr>
       <w:bookmarkStart w:id="7" w:name="_Toc426357725"/>
-      <w:bookmarkStart w:id="8" w:name="_Toc427337618"/>
+      <w:bookmarkStart w:id="8" w:name="_Toc427583212"/>
       <w:r>
         <w:t>Modifying the configuration under the Advanced Editor.</w:t>
       </w:r>
@@ -2342,7 +2432,7 @@
       </w:pPr>
       <w:bookmarkStart w:id="9" w:name="_Ref425762821"/>
       <w:bookmarkStart w:id="10" w:name="_Toc426357727"/>
-      <w:bookmarkStart w:id="11" w:name="_Toc427337619"/>
+      <w:bookmarkStart w:id="11" w:name="_Toc427583213"/>
       <w:r>
         <w:lastRenderedPageBreak/>
         <w:t>Verifying if firewall hole is openned by LuvitRED</w:t>
@@ -2537,7 +2627,7 @@
         <w:pStyle w:val="Heading3"/>
       </w:pPr>
       <w:bookmarkStart w:id="12" w:name="_Toc426357728"/>
-      <w:bookmarkStart w:id="13" w:name="_Toc427337620"/>
+      <w:bookmarkStart w:id="13" w:name="_Toc427583214"/>
       <w:r>
         <w:lastRenderedPageBreak/>
         <w:t>Inactivity timeout on the TCP node.</w:t>
@@ -2648,7 +2738,7 @@
       <w:pPr>
         <w:pStyle w:val="Heading1"/>
       </w:pPr>
-      <w:bookmarkStart w:id="14" w:name="_Toc427337621"/>
+      <w:bookmarkStart w:id="14" w:name="_Toc427583215"/>
       <w:r>
         <w:lastRenderedPageBreak/>
         <w:t>Using the USB</w:t>
@@ -2967,7 +3057,7 @@
         <w:pStyle w:val="Heading2"/>
       </w:pPr>
       <w:bookmarkStart w:id="17" w:name="_Ref427238603"/>
-      <w:bookmarkStart w:id="18" w:name="_Toc427337622"/>
+      <w:bookmarkStart w:id="18" w:name="_Toc427583216"/>
       <w:r>
         <w:t>Writing data to the mass storage device.</w:t>
       </w:r>
@@ -3582,7 +3672,7 @@
       <w:pPr>
         <w:pStyle w:val="Heading2"/>
       </w:pPr>
-      <w:bookmarkStart w:id="19" w:name="_Toc427337623"/>
+      <w:bookmarkStart w:id="19" w:name="_Toc427583217"/>
       <w:r>
         <w:t>Reading data from the mass storage device.</w:t>
       </w:r>
@@ -4190,7 +4280,7 @@
       <w:pPr>
         <w:pStyle w:val="Heading1"/>
       </w:pPr>
-      <w:bookmarkStart w:id="20" w:name="_Toc427337624"/>
+      <w:bookmarkStart w:id="20" w:name="_Toc427583218"/>
       <w:r>
         <w:lastRenderedPageBreak/>
         <w:t>Configuring the I/O interfaces.</w:t>
@@ -4451,7 +4541,7 @@
         <w:pStyle w:val="Heading2"/>
       </w:pPr>
       <w:bookmarkStart w:id="21" w:name="_Ref427336968"/>
-      <w:bookmarkStart w:id="22" w:name="_Toc427337625"/>
+      <w:bookmarkStart w:id="22" w:name="_Toc427583219"/>
       <w:r>
         <w:lastRenderedPageBreak/>
         <w:t>Digital outputs</w:t>
@@ -5433,7 +5523,16 @@
         <w:t>This configuration can be</w:t>
       </w:r>
       <w:r>
-        <w:t xml:space="preserve"> reproduced to all the other LEDs by simply adding more GPIO out nodes and configure them by adding a new gpio out pin as shown on </w:t>
+        <w:t xml:space="preserve"> reproduced to all the other LEDs by simply adding more GPIO out nodes and configure them by adding a </w:t>
+      </w:r>
+      <w:r>
+        <w:rPr>
+          <w:b/>
+        </w:rPr>
+        <w:t>new</w:t>
+      </w:r>
+      <w:r>
+        <w:t xml:space="preserve"> gpio out pin as shown on </w:t>
       </w:r>
       <w:r>
         <w:fldChar w:fldCharType="begin"/>
@@ -5614,7 +5713,7 @@
       <w:pPr>
         <w:pStyle w:val="Heading2"/>
       </w:pPr>
-      <w:bookmarkStart w:id="24" w:name="_Toc427337626"/>
+      <w:bookmarkStart w:id="24" w:name="_Toc427583220"/>
       <w:r>
         <w:t>Digital inputs</w:t>
       </w:r>
@@ -5971,7 +6070,22 @@
     </w:p>
     <w:p>
       <w:r>
-        <w:t>Drop a second GPIO in node and configure it the exact same way as the first node, but now adding the I2 pin instead:</w:t>
+        <w:t>Drop a second GPIO in node and configure it the exact same way as the first node, but now adding</w:t>
+      </w:r>
+      <w:r>
+        <w:t xml:space="preserve"> a </w:t>
+      </w:r>
+      <w:r>
+        <w:rPr>
+          <w:b/>
+        </w:rPr>
+        <w:t>new</w:t>
+      </w:r>
+      <w:r>
+        <w:t xml:space="preserve"> </w:t>
+      </w:r>
+      <w:r>
+        <w:t>I2 pin instead:</w:t>
       </w:r>
     </w:p>
     <w:p>
@@ -6391,7 +6505,7 @@
       <w:pPr>
         <w:pStyle w:val="Heading2"/>
       </w:pPr>
-      <w:bookmarkStart w:id="25" w:name="_Toc427337627"/>
+      <w:bookmarkStart w:id="25" w:name="_Toc427583221"/>
       <w:r>
         <w:lastRenderedPageBreak/>
         <w:t>Analog inputs</w:t>
@@ -6412,7 +6526,13 @@
         <w:t xml:space="preserve">(AI1) </w:t>
       </w:r>
       <w:r>
-        <w:t>using a resistor the following way:</w:t>
+        <w:t>using a resistor</w:t>
+      </w:r>
+      <w:r>
+        <w:t xml:space="preserve"> (220 Ω) </w:t>
+      </w:r>
+      <w:r>
+        <w:t>the following way:</w:t>
       </w:r>
     </w:p>
     <w:p>
@@ -6497,6 +6617,18 @@
     </w:p>
     <w:p>
       <w:r>
+        <w:rPr>
+          <w:b/>
+          <w:u w:val="single"/>
+        </w:rPr>
+        <w:t>NOTE</w:t>
+      </w:r>
+      <w:r>
+        <w:t xml:space="preserve">: Do not delete the GPIO in node called DIN1 created on the previous section. This node needs to be present in order to provide the necessary voltage to the PIN. </w:t>
+      </w:r>
+    </w:p>
+    <w:p>
+      <w:r>
         <w:t>Drop a GPIO in node and configure it the following way:</w:t>
       </w:r>
     </w:p>
@@ -6674,6 +6806,7 @@
         <w:pStyle w:val="Caption"/>
       </w:pPr>
       <w:r>
+        <w:lastRenderedPageBreak/>
         <w:t xml:space="preserve">Figure </w:t>
       </w:r>
       <w:fldSimple w:instr=" SEQ Figure \* ARABIC ">
@@ -6707,8 +6840,13 @@
         </w:numPr>
       </w:pPr>
       <w:r>
-        <w:lastRenderedPageBreak/>
-        <w:t>After adding the pin, rename the node:</w:t>
+        <w:t>After adding the pin, rename the node</w:t>
+      </w:r>
+      <w:r>
+        <w:t xml:space="preserve"> and change the "Message" to "only sent on change"</w:t>
+      </w:r>
+      <w:r>
+        <w:t>:</w:t>
       </w:r>
     </w:p>
     <w:p>
@@ -6819,8 +6957,8 @@
         </w:rPr>
         <w:drawing>
           <wp:inline distT="0" distB="0" distL="0" distR="0">
-            <wp:extent cx="3323996" cy="1801692"/>
-            <wp:effectExtent l="19050" t="0" r="0" b="0"/>
+            <wp:extent cx="3079419" cy="1669125"/>
+            <wp:effectExtent l="19050" t="0" r="6681" b="0"/>
             <wp:docPr id="62" name="Picture 13"/>
             <wp:cNvGraphicFramePr>
               <a:graphicFrameLocks xmlns:a="http://schemas.openxmlformats.org/drawingml/2006/main" noChangeAspect="1"/>
@@ -6844,7 +6982,7 @@
                   <pic:spPr bwMode="auto">
                     <a:xfrm>
                       <a:off x="0" y="0"/>
-                      <a:ext cx="3324908" cy="1802187"/>
+                      <a:ext cx="3083950" cy="1671581"/>
                     </a:xfrm>
                     <a:prstGeom prst="rect">
                       <a:avLst/>
@@ -6899,9 +7037,9 @@
         </w:rPr>
         <w:drawing>
           <wp:inline distT="0" distB="0" distL="0" distR="0">
-            <wp:extent cx="2029206" cy="396325"/>
-            <wp:effectExtent l="19050" t="0" r="9144" b="0"/>
-            <wp:docPr id="88" name="Picture 88"/>
+            <wp:extent cx="2533955" cy="883871"/>
+            <wp:effectExtent l="19050" t="0" r="0" b="0"/>
+            <wp:docPr id="41" name="Picture 1"/>
             <wp:cNvGraphicFramePr>
               <a:graphicFrameLocks xmlns:a="http://schemas.openxmlformats.org/drawingml/2006/main" noChangeAspect="1"/>
             </wp:cNvGraphicFramePr>
@@ -6909,7 +7047,7 @@
               <a:graphicData uri="http://schemas.openxmlformats.org/drawingml/2006/picture">
                 <pic:pic xmlns:pic="http://schemas.openxmlformats.org/drawingml/2006/picture">
                   <pic:nvPicPr>
-                    <pic:cNvPr id="0" name="Picture 88"/>
+                    <pic:cNvPr id="0" name="Picture 1"/>
                     <pic:cNvPicPr>
                       <a:picLocks noChangeAspect="1" noChangeArrowheads="1"/>
                     </pic:cNvPicPr>
@@ -6924,7 +7062,7 @@
                   <pic:spPr bwMode="auto">
                     <a:xfrm>
                       <a:off x="0" y="0"/>
-                      <a:ext cx="2028276" cy="396143"/>
+                      <a:ext cx="2541278" cy="886425"/>
                     </a:xfrm>
                     <a:prstGeom prst="rect">
                       <a:avLst/>
@@ -6963,9 +7101,15 @@
         <w:t>: Final configuration for Analog input.</w:t>
       </w:r>
     </w:p>
-    <w:p>
-      <w:r>
-        <w:t>At this point we should see that the digital output 1 is ON all the time because the value of the Digital input is always higher than "1". The only way to turn the digital output 1 OFF is by pressing the digital input button, this is not directly related to the button itself, but because the analog input is going to have a reading of "0":</w:t>
+    <w:p/>
+    <w:p/>
+    <w:p>
+      <w:r>
+        <w:t xml:space="preserve">At this point we should see that the digital output 1 is ON all the time because the value of the Digital input is always higher than "1". The only way to turn the digital output 1 OFF is by </w:t>
+      </w:r>
+      <w:r>
+        <w:lastRenderedPageBreak/>
+        <w:t>pressing the digital input button, this is not directly related to the button itself, but because the analog input is going to have a reading of "0":</w:t>
       </w:r>
     </w:p>
     <w:p>
@@ -6979,9 +7123,9 @@
         </w:rPr>
         <w:drawing>
           <wp:inline distT="0" distB="0" distL="0" distR="0">
-            <wp:extent cx="2064207" cy="401234"/>
+            <wp:extent cx="2519324" cy="889368"/>
             <wp:effectExtent l="19050" t="0" r="0" b="0"/>
-            <wp:docPr id="91" name="Picture 91"/>
+            <wp:docPr id="51" name="Picture 4"/>
             <wp:cNvGraphicFramePr>
               <a:graphicFrameLocks xmlns:a="http://schemas.openxmlformats.org/drawingml/2006/main" noChangeAspect="1"/>
             </wp:cNvGraphicFramePr>
@@ -6989,7 +7133,7 @@
               <a:graphicData uri="http://schemas.openxmlformats.org/drawingml/2006/picture">
                 <pic:pic xmlns:pic="http://schemas.openxmlformats.org/drawingml/2006/picture">
                   <pic:nvPicPr>
-                    <pic:cNvPr id="0" name="Picture 91"/>
+                    <pic:cNvPr id="0" name="Picture 4"/>
                     <pic:cNvPicPr>
                       <a:picLocks noChangeAspect="1" noChangeArrowheads="1"/>
                     </pic:cNvPicPr>
@@ -7004,7 +7148,7 @@
                   <pic:spPr bwMode="auto">
                     <a:xfrm>
                       <a:off x="0" y="0"/>
-                      <a:ext cx="2073801" cy="403099"/>
+                      <a:ext cx="2527189" cy="892145"/>
                     </a:xfrm>
                     <a:prstGeom prst="rect">
                       <a:avLst/>
@@ -7049,13 +7193,1419 @@
         <w:t>.</w:t>
       </w:r>
     </w:p>
+    <w:p>
+      <w:pPr>
+        <w:pStyle w:val="Heading3"/>
+      </w:pPr>
+      <w:bookmarkStart w:id="26" w:name="_Toc427583222"/>
+      <w:r>
+        <w:t>Monitoring</w:t>
+      </w:r>
+      <w:r>
+        <w:t xml:space="preserve"> the Digital output using a GPIO query node</w:t>
+      </w:r>
+      <w:bookmarkEnd w:id="26"/>
+    </w:p>
+    <w:p>
+      <w:r>
+        <w:t>There is one GPIO node that we have not used yet, it is the GPIO query node. This node queries the status of any GPIO IN or OUT and returns the value.</w:t>
+      </w:r>
+    </w:p>
+    <w:p>
+      <w:r>
+        <w:t xml:space="preserve">Let's say that we need to monitor the status of the digital output we configured on the </w:t>
+      </w:r>
+      <w:r>
+        <w:t>last section every two seconds and print it into the debug tab.</w:t>
+      </w:r>
+    </w:p>
+    <w:p>
+      <w:r>
+        <w:t>Drop a GPIO query node into the flow and configure it in the following way:</w:t>
+      </w:r>
+    </w:p>
+    <w:p>
+      <w:pPr>
+        <w:keepNext/>
+        <w:jc w:val="center"/>
+      </w:pPr>
+      <w:r>
+        <w:rPr>
+          <w:noProof/>
+        </w:rPr>
+        <w:drawing>
+          <wp:inline distT="0" distB="0" distL="0" distR="0">
+            <wp:extent cx="2835176" cy="1382573"/>
+            <wp:effectExtent l="19050" t="0" r="3274" b="0"/>
+            <wp:docPr id="53" name="Picture 10"/>
+            <wp:cNvGraphicFramePr>
+              <a:graphicFrameLocks xmlns:a="http://schemas.openxmlformats.org/drawingml/2006/main" noChangeAspect="1"/>
+            </wp:cNvGraphicFramePr>
+            <a:graphic xmlns:a="http://schemas.openxmlformats.org/drawingml/2006/main">
+              <a:graphicData uri="http://schemas.openxmlformats.org/drawingml/2006/picture">
+                <pic:pic xmlns:pic="http://schemas.openxmlformats.org/drawingml/2006/picture">
+                  <pic:nvPicPr>
+                    <pic:cNvPr id="0" name="Picture 10"/>
+                    <pic:cNvPicPr>
+                      <a:picLocks noChangeAspect="1" noChangeArrowheads="1"/>
+                    </pic:cNvPicPr>
+                  </pic:nvPicPr>
+                  <pic:blipFill>
+                    <a:blip r:embed="rId66"/>
+                    <a:srcRect/>
+                    <a:stretch>
+                      <a:fillRect/>
+                    </a:stretch>
+                  </pic:blipFill>
+                  <pic:spPr bwMode="auto">
+                    <a:xfrm>
+                      <a:off x="0" y="0"/>
+                      <a:ext cx="2835484" cy="1382723"/>
+                    </a:xfrm>
+                    <a:prstGeom prst="rect">
+                      <a:avLst/>
+                    </a:prstGeom>
+                    <a:noFill/>
+                    <a:ln w="9525">
+                      <a:noFill/>
+                      <a:miter lim="800000"/>
+                      <a:headEnd/>
+                      <a:tailEnd/>
+                    </a:ln>
+                  </pic:spPr>
+                </pic:pic>
+              </a:graphicData>
+            </a:graphic>
+          </wp:inline>
+        </w:drawing>
+      </w:r>
+    </w:p>
+    <w:p>
+      <w:pPr>
+        <w:pStyle w:val="Caption"/>
+      </w:pPr>
+      <w:r>
+        <w:t xml:space="preserve">Figure </w:t>
+      </w:r>
+      <w:fldSimple w:instr=" SEQ Figure \* ARABIC ">
+        <w:r>
+          <w:rPr>
+            <w:noProof/>
+          </w:rPr>
+          <w:t>56</w:t>
+        </w:r>
+      </w:fldSimple>
+      <w:r>
+        <w:t>: GPIO query node.</w:t>
+      </w:r>
+    </w:p>
+    <w:p>
+      <w:r>
+        <w:t>Drop an inject node that will act as a trigger for the query node and configure it as shown below:</w:t>
+      </w:r>
+    </w:p>
+    <w:p>
+      <w:pPr>
+        <w:keepNext/>
+        <w:jc w:val="center"/>
+      </w:pPr>
+      <w:r>
+        <w:rPr>
+          <w:noProof/>
+        </w:rPr>
+        <w:drawing>
+          <wp:inline distT="0" distB="0" distL="0" distR="0">
+            <wp:extent cx="2939353" cy="2355495"/>
+            <wp:effectExtent l="19050" t="0" r="0" b="0"/>
+            <wp:docPr id="59" name="Picture 13"/>
+            <wp:cNvGraphicFramePr>
+              <a:graphicFrameLocks xmlns:a="http://schemas.openxmlformats.org/drawingml/2006/main" noChangeAspect="1"/>
+            </wp:cNvGraphicFramePr>
+            <a:graphic xmlns:a="http://schemas.openxmlformats.org/drawingml/2006/main">
+              <a:graphicData uri="http://schemas.openxmlformats.org/drawingml/2006/picture">
+                <pic:pic xmlns:pic="http://schemas.openxmlformats.org/drawingml/2006/picture">
+                  <pic:nvPicPr>
+                    <pic:cNvPr id="0" name="Picture 13"/>
+                    <pic:cNvPicPr>
+                      <a:picLocks noChangeAspect="1" noChangeArrowheads="1"/>
+                    </pic:cNvPicPr>
+                  </pic:nvPicPr>
+                  <pic:blipFill>
+                    <a:blip r:embed="rId67"/>
+                    <a:srcRect/>
+                    <a:stretch>
+                      <a:fillRect/>
+                    </a:stretch>
+                  </pic:blipFill>
+                  <pic:spPr bwMode="auto">
+                    <a:xfrm>
+                      <a:off x="0" y="0"/>
+                      <a:ext cx="2941448" cy="2357174"/>
+                    </a:xfrm>
+                    <a:prstGeom prst="rect">
+                      <a:avLst/>
+                    </a:prstGeom>
+                    <a:noFill/>
+                    <a:ln w="9525">
+                      <a:noFill/>
+                      <a:miter lim="800000"/>
+                      <a:headEnd/>
+                      <a:tailEnd/>
+                    </a:ln>
+                  </pic:spPr>
+                </pic:pic>
+              </a:graphicData>
+            </a:graphic>
+          </wp:inline>
+        </w:drawing>
+      </w:r>
+    </w:p>
+    <w:p>
+      <w:pPr>
+        <w:pStyle w:val="Caption"/>
+      </w:pPr>
+      <w:r>
+        <w:t xml:space="preserve">Figure </w:t>
+      </w:r>
+      <w:fldSimple w:instr=" SEQ Figure \* ARABIC ">
+        <w:r>
+          <w:rPr>
+            <w:noProof/>
+          </w:rPr>
+          <w:t>57</w:t>
+        </w:r>
+      </w:fldSimple>
+      <w:r>
+        <w:t>: Inject node acting as a trigger</w:t>
+      </w:r>
+      <w:r>
+        <w:t xml:space="preserve"> (2s)</w:t>
+      </w:r>
+      <w:r>
+        <w:t>.</w:t>
+      </w:r>
+    </w:p>
+    <w:p>
+      <w:r>
+        <w:lastRenderedPageBreak/>
+        <w:t>Now let's drop a debug node and connect the three nodes the following way and click on "Deploy":</w:t>
+      </w:r>
+    </w:p>
+    <w:p>
+      <w:pPr>
+        <w:keepNext/>
+        <w:jc w:val="center"/>
+      </w:pPr>
+      <w:r>
+        <w:rPr>
+          <w:noProof/>
+        </w:rPr>
+        <w:drawing>
+          <wp:inline distT="0" distB="0" distL="0" distR="0">
+            <wp:extent cx="2833878" cy="374917"/>
+            <wp:effectExtent l="19050" t="0" r="4572" b="0"/>
+            <wp:docPr id="63" name="Picture 16"/>
+            <wp:cNvGraphicFramePr>
+              <a:graphicFrameLocks xmlns:a="http://schemas.openxmlformats.org/drawingml/2006/main" noChangeAspect="1"/>
+            </wp:cNvGraphicFramePr>
+            <a:graphic xmlns:a="http://schemas.openxmlformats.org/drawingml/2006/main">
+              <a:graphicData uri="http://schemas.openxmlformats.org/drawingml/2006/picture">
+                <pic:pic xmlns:pic="http://schemas.openxmlformats.org/drawingml/2006/picture">
+                  <pic:nvPicPr>
+                    <pic:cNvPr id="0" name="Picture 16"/>
+                    <pic:cNvPicPr>
+                      <a:picLocks noChangeAspect="1" noChangeArrowheads="1"/>
+                    </pic:cNvPicPr>
+                  </pic:nvPicPr>
+                  <pic:blipFill>
+                    <a:blip r:embed="rId68"/>
+                    <a:srcRect/>
+                    <a:stretch>
+                      <a:fillRect/>
+                    </a:stretch>
+                  </pic:blipFill>
+                  <pic:spPr bwMode="auto">
+                    <a:xfrm>
+                      <a:off x="0" y="0"/>
+                      <a:ext cx="2832281" cy="374706"/>
+                    </a:xfrm>
+                    <a:prstGeom prst="rect">
+                      <a:avLst/>
+                    </a:prstGeom>
+                    <a:noFill/>
+                    <a:ln w="9525">
+                      <a:noFill/>
+                      <a:miter lim="800000"/>
+                      <a:headEnd/>
+                      <a:tailEnd/>
+                    </a:ln>
+                  </pic:spPr>
+                </pic:pic>
+              </a:graphicData>
+            </a:graphic>
+          </wp:inline>
+        </w:drawing>
+      </w:r>
+    </w:p>
+    <w:p>
+      <w:pPr>
+        <w:pStyle w:val="Caption"/>
+      </w:pPr>
+      <w:r>
+        <w:t xml:space="preserve">Figure </w:t>
+      </w:r>
+      <w:fldSimple w:instr=" SEQ Figure \* ARABIC ">
+        <w:r>
+          <w:rPr>
+            <w:noProof/>
+          </w:rPr>
+          <w:t>58</w:t>
+        </w:r>
+      </w:fldSimple>
+      <w:r>
+        <w:t>: GPIO query flow.</w:t>
+      </w:r>
+    </w:p>
+    <w:p>
+      <w:r>
+        <w:t>This new flow will print the status of the DO1 pin at every two seconds:</w:t>
+      </w:r>
+    </w:p>
+    <w:p>
+      <w:pPr>
+        <w:keepNext/>
+        <w:jc w:val="center"/>
+      </w:pPr>
+      <w:r>
+        <w:rPr>
+          <w:noProof/>
+        </w:rPr>
+        <w:drawing>
+          <wp:inline distT="0" distB="0" distL="0" distR="0">
+            <wp:extent cx="4574896" cy="1508767"/>
+            <wp:effectExtent l="19050" t="0" r="0" b="0"/>
+            <wp:docPr id="65" name="Picture 19"/>
+            <wp:cNvGraphicFramePr>
+              <a:graphicFrameLocks xmlns:a="http://schemas.openxmlformats.org/drawingml/2006/main" noChangeAspect="1"/>
+            </wp:cNvGraphicFramePr>
+            <a:graphic xmlns:a="http://schemas.openxmlformats.org/drawingml/2006/main">
+              <a:graphicData uri="http://schemas.openxmlformats.org/drawingml/2006/picture">
+                <pic:pic xmlns:pic="http://schemas.openxmlformats.org/drawingml/2006/picture">
+                  <pic:nvPicPr>
+                    <pic:cNvPr id="0" name="Picture 19"/>
+                    <pic:cNvPicPr>
+                      <a:picLocks noChangeAspect="1" noChangeArrowheads="1"/>
+                    </pic:cNvPicPr>
+                  </pic:nvPicPr>
+                  <pic:blipFill>
+                    <a:blip r:embed="rId69"/>
+                    <a:srcRect/>
+                    <a:stretch>
+                      <a:fillRect/>
+                    </a:stretch>
+                  </pic:blipFill>
+                  <pic:spPr bwMode="auto">
+                    <a:xfrm>
+                      <a:off x="0" y="0"/>
+                      <a:ext cx="4582403" cy="1511243"/>
+                    </a:xfrm>
+                    <a:prstGeom prst="rect">
+                      <a:avLst/>
+                    </a:prstGeom>
+                    <a:noFill/>
+                    <a:ln w="9525">
+                      <a:noFill/>
+                      <a:miter lim="800000"/>
+                      <a:headEnd/>
+                      <a:tailEnd/>
+                    </a:ln>
+                  </pic:spPr>
+                </pic:pic>
+              </a:graphicData>
+            </a:graphic>
+          </wp:inline>
+        </w:drawing>
+      </w:r>
+    </w:p>
+    <w:p>
+      <w:pPr>
+        <w:pStyle w:val="Caption"/>
+      </w:pPr>
+      <w:r>
+        <w:t xml:space="preserve">Figure </w:t>
+      </w:r>
+      <w:fldSimple w:instr=" SEQ Figure \* ARABIC ">
+        <w:r>
+          <w:rPr>
+            <w:noProof/>
+          </w:rPr>
+          <w:t>59</w:t>
+        </w:r>
+      </w:fldSimple>
+      <w:r>
+        <w:t>: Output of the GPIO query node on the debug tab.</w:t>
+      </w:r>
+    </w:p>
+    <w:p/>
+    <w:p>
+      <w:pPr>
+        <w:pStyle w:val="Heading1"/>
+      </w:pPr>
+      <w:bookmarkStart w:id="27" w:name="_Toc427583223"/>
+      <w:r>
+        <w:lastRenderedPageBreak/>
+        <w:t>One Wire interface</w:t>
+      </w:r>
+      <w:bookmarkEnd w:id="27"/>
+    </w:p>
+    <w:p>
+      <w:r>
+        <w:t>On the telematics cards, models CG5106-11983 and CG5106-11984, there is a 1-Wire interface that allows connection to 1-wire enabled devices.</w:t>
+      </w:r>
+    </w:p>
+    <w:p>
+      <w:r>
+        <w:t>There are two 1-wire related nodes on LuvitRED</w:t>
+      </w:r>
+      <w:r>
+        <w:t>, OWS search and OWS</w:t>
+      </w:r>
+      <w:r>
+        <w:t xml:space="preserve"> temp:</w:t>
+      </w:r>
+    </w:p>
+    <w:p>
+      <w:pPr>
+        <w:keepNext/>
+        <w:jc w:val="center"/>
+      </w:pPr>
+      <w:r>
+        <w:rPr>
+          <w:noProof/>
+        </w:rPr>
+        <w:drawing>
+          <wp:inline distT="0" distB="0" distL="0" distR="0">
+            <wp:extent cx="968502" cy="566870"/>
+            <wp:effectExtent l="19050" t="0" r="3048" b="0"/>
+            <wp:docPr id="68" name="Picture 22"/>
+            <wp:cNvGraphicFramePr>
+              <a:graphicFrameLocks xmlns:a="http://schemas.openxmlformats.org/drawingml/2006/main" noChangeAspect="1"/>
+            </wp:cNvGraphicFramePr>
+            <a:graphic xmlns:a="http://schemas.openxmlformats.org/drawingml/2006/main">
+              <a:graphicData uri="http://schemas.openxmlformats.org/drawingml/2006/picture">
+                <pic:pic xmlns:pic="http://schemas.openxmlformats.org/drawingml/2006/picture">
+                  <pic:nvPicPr>
+                    <pic:cNvPr id="0" name="Picture 22"/>
+                    <pic:cNvPicPr>
+                      <a:picLocks noChangeAspect="1" noChangeArrowheads="1"/>
+                    </pic:cNvPicPr>
+                  </pic:nvPicPr>
+                  <pic:blipFill>
+                    <a:blip r:embed="rId70"/>
+                    <a:srcRect/>
+                    <a:stretch>
+                      <a:fillRect/>
+                    </a:stretch>
+                  </pic:blipFill>
+                  <pic:spPr bwMode="auto">
+                    <a:xfrm>
+                      <a:off x="0" y="0"/>
+                      <a:ext cx="969595" cy="567510"/>
+                    </a:xfrm>
+                    <a:prstGeom prst="rect">
+                      <a:avLst/>
+                    </a:prstGeom>
+                    <a:noFill/>
+                    <a:ln w="9525">
+                      <a:noFill/>
+                      <a:miter lim="800000"/>
+                      <a:headEnd/>
+                      <a:tailEnd/>
+                    </a:ln>
+                  </pic:spPr>
+                </pic:pic>
+              </a:graphicData>
+            </a:graphic>
+          </wp:inline>
+        </w:drawing>
+      </w:r>
+    </w:p>
+    <w:p>
+      <w:pPr>
+        <w:pStyle w:val="Caption"/>
+      </w:pPr>
+      <w:r>
+        <w:t xml:space="preserve">Figure </w:t>
+      </w:r>
+      <w:fldSimple w:instr=" SEQ Figure \* ARABIC ">
+        <w:r>
+          <w:rPr>
+            <w:noProof/>
+          </w:rPr>
+          <w:t>60</w:t>
+        </w:r>
+      </w:fldSimple>
+      <w:r>
+        <w:t>: 1-wire nodes.</w:t>
+      </w:r>
+    </w:p>
+    <w:p>
+      <w:pPr>
+        <w:pStyle w:val="ListParagraph"/>
+        <w:numPr>
+          <w:ilvl w:val="0"/>
+          <w:numId w:val="32"/>
+        </w:numPr>
+      </w:pPr>
+      <w:r>
+        <w:t xml:space="preserve">The </w:t>
+      </w:r>
+      <w:r>
+        <w:t>OWS</w:t>
+      </w:r>
+      <w:r>
+        <w:t xml:space="preserve"> search node is used to discover the 1-wire devices connected to the 1-wire bus.</w:t>
+      </w:r>
+    </w:p>
+    <w:p>
+      <w:pPr>
+        <w:pStyle w:val="ListParagraph"/>
+        <w:numPr>
+          <w:ilvl w:val="0"/>
+          <w:numId w:val="32"/>
+        </w:numPr>
+      </w:pPr>
+      <w:r>
+        <w:t xml:space="preserve">The </w:t>
+      </w:r>
+      <w:r>
+        <w:t>OWS</w:t>
+      </w:r>
+      <w:r>
+        <w:t xml:space="preserve"> temp node is used to retrieve the temperature from a 1-wire temp sensor.</w:t>
+      </w:r>
+    </w:p>
+    <w:p>
+      <w:r>
+        <w:t>On the breakout board, there is one 1-wire temp sensor located right next to the LED switch:</w:t>
+      </w:r>
+    </w:p>
+    <w:p>
+      <w:pPr>
+        <w:keepNext/>
+        <w:jc w:val="center"/>
+      </w:pPr>
+      <w:r>
+        <w:drawing>
+          <wp:inline distT="0" distB="0" distL="0" distR="0">
+            <wp:extent cx="1020953" cy="746151"/>
+            <wp:effectExtent l="19050" t="0" r="7747" b="0"/>
+            <wp:docPr id="69" name="Picture 17" descr="breakout_front.png"/>
+            <wp:cNvGraphicFramePr>
+              <a:graphicFrameLocks xmlns:a="http://schemas.openxmlformats.org/drawingml/2006/main" noChangeAspect="1"/>
+            </wp:cNvGraphicFramePr>
+            <a:graphic xmlns:a="http://schemas.openxmlformats.org/drawingml/2006/main">
+              <a:graphicData uri="http://schemas.openxmlformats.org/drawingml/2006/picture">
+                <pic:pic xmlns:pic="http://schemas.openxmlformats.org/drawingml/2006/picture">
+                  <pic:nvPicPr>
+                    <pic:cNvPr id="0" name="breakout_front.png"/>
+                    <pic:cNvPicPr/>
+                  </pic:nvPicPr>
+                  <pic:blipFill>
+                    <a:blip r:embed="rId39" cstate="print">
+                      <a:lum/>
+                    </a:blip>
+                    <a:srcRect l="25891" t="31839" r="56818" b="47067"/>
+                    <a:stretch>
+                      <a:fillRect/>
+                    </a:stretch>
+                  </pic:blipFill>
+                  <pic:spPr>
+                    <a:xfrm>
+                      <a:off x="0" y="0"/>
+                      <a:ext cx="1020953" cy="746151"/>
+                    </a:xfrm>
+                    <a:prstGeom prst="rect">
+                      <a:avLst/>
+                    </a:prstGeom>
+                  </pic:spPr>
+                </pic:pic>
+              </a:graphicData>
+            </a:graphic>
+          </wp:inline>
+        </w:drawing>
+      </w:r>
+    </w:p>
+    <w:p>
+      <w:pPr>
+        <w:pStyle w:val="Caption"/>
+      </w:pPr>
+      <w:bookmarkStart w:id="28" w:name="_Ref427582365"/>
+      <w:r>
+        <w:t xml:space="preserve">Figure </w:t>
+      </w:r>
+      <w:fldSimple w:instr=" SEQ Figure \* ARABIC ">
+        <w:r>
+          <w:rPr>
+            <w:noProof/>
+          </w:rPr>
+          <w:t>61</w:t>
+        </w:r>
+      </w:fldSimple>
+      <w:bookmarkEnd w:id="28"/>
+      <w:r>
+        <w:t>: 1-wire temp sensor.</w:t>
+      </w:r>
+    </w:p>
+    <w:p>
+      <w:r>
+        <w:t xml:space="preserve">To get the reading of the sensor we fist need to find out the serial number of it. We can do that by using the </w:t>
+      </w:r>
+      <w:r>
+        <w:t>OWS</w:t>
+      </w:r>
+      <w:r>
+        <w:t xml:space="preserve"> search node.</w:t>
+      </w:r>
+    </w:p>
+    <w:p>
+      <w:r>
+        <w:t xml:space="preserve">Drop a </w:t>
+      </w:r>
+      <w:r>
+        <w:t>OWS</w:t>
+      </w:r>
+      <w:r>
+        <w:t xml:space="preserve"> search node into the edi</w:t>
+      </w:r>
+      <w:r>
+        <w:t>tor and configure it as follows:</w:t>
+      </w:r>
+    </w:p>
+    <w:p>
+      <w:pPr>
+        <w:keepNext/>
+        <w:jc w:val="center"/>
+      </w:pPr>
+      <w:r>
+        <w:drawing>
+          <wp:inline distT="0" distB="0" distL="0" distR="0">
+            <wp:extent cx="4037043" cy="2238451"/>
+            <wp:effectExtent l="19050" t="0" r="1557" b="0"/>
+            <wp:docPr id="71" name="Picture 25"/>
+            <wp:cNvGraphicFramePr>
+              <a:graphicFrameLocks xmlns:a="http://schemas.openxmlformats.org/drawingml/2006/main" noChangeAspect="1"/>
+            </wp:cNvGraphicFramePr>
+            <a:graphic xmlns:a="http://schemas.openxmlformats.org/drawingml/2006/main">
+              <a:graphicData uri="http://schemas.openxmlformats.org/drawingml/2006/picture">
+                <pic:pic xmlns:pic="http://schemas.openxmlformats.org/drawingml/2006/picture">
+                  <pic:nvPicPr>
+                    <pic:cNvPr id="0" name="Picture 25"/>
+                    <pic:cNvPicPr>
+                      <a:picLocks noChangeAspect="1" noChangeArrowheads="1"/>
+                    </pic:cNvPicPr>
+                  </pic:nvPicPr>
+                  <pic:blipFill>
+                    <a:blip r:embed="rId71"/>
+                    <a:srcRect/>
+                    <a:stretch>
+                      <a:fillRect/>
+                    </a:stretch>
+                  </pic:blipFill>
+                  <pic:spPr bwMode="auto">
+                    <a:xfrm>
+                      <a:off x="0" y="0"/>
+                      <a:ext cx="4035845" cy="2237787"/>
+                    </a:xfrm>
+                    <a:prstGeom prst="rect">
+                      <a:avLst/>
+                    </a:prstGeom>
+                    <a:noFill/>
+                    <a:ln w="9525">
+                      <a:noFill/>
+                      <a:miter lim="800000"/>
+                      <a:headEnd/>
+                      <a:tailEnd/>
+                    </a:ln>
+                  </pic:spPr>
+                </pic:pic>
+              </a:graphicData>
+            </a:graphic>
+          </wp:inline>
+        </w:drawing>
+      </w:r>
+    </w:p>
+    <w:p>
+      <w:pPr>
+        <w:pStyle w:val="Caption"/>
+      </w:pPr>
+      <w:r>
+        <w:t xml:space="preserve">Figure </w:t>
+      </w:r>
+      <w:fldSimple w:instr=" SEQ Figure \* ARABIC ">
+        <w:r>
+          <w:rPr>
+            <w:noProof/>
+          </w:rPr>
+          <w:t>62</w:t>
+        </w:r>
+      </w:fldSimple>
+      <w:r>
+        <w:t>: OWS search node defaults.</w:t>
+      </w:r>
+    </w:p>
+    <w:p>
+      <w:pPr>
+        <w:pStyle w:val="ListParagraph"/>
+        <w:numPr>
+          <w:ilvl w:val="0"/>
+          <w:numId w:val="0"/>
+        </w:numPr>
+        <w:ind w:left="720"/>
+      </w:pPr>
+    </w:p>
+    <w:p>
+      <w:pPr>
+        <w:pStyle w:val="ListParagraph"/>
+        <w:numPr>
+          <w:ilvl w:val="0"/>
+          <w:numId w:val="0"/>
+        </w:numPr>
+        <w:ind w:left="720"/>
+      </w:pPr>
+    </w:p>
+    <w:p>
+      <w:pPr>
+        <w:pStyle w:val="ListParagraph"/>
+        <w:numPr>
+          <w:ilvl w:val="0"/>
+          <w:numId w:val="0"/>
+        </w:numPr>
+        <w:ind w:left="720"/>
+      </w:pPr>
+    </w:p>
+    <w:p>
+      <w:pPr>
+        <w:pStyle w:val="ListParagraph"/>
+        <w:numPr>
+          <w:ilvl w:val="0"/>
+          <w:numId w:val="0"/>
+        </w:numPr>
+        <w:ind w:left="720"/>
+      </w:pPr>
+    </w:p>
+    <w:p>
+      <w:pPr>
+        <w:pStyle w:val="ListParagraph"/>
+        <w:numPr>
+          <w:ilvl w:val="0"/>
+          <w:numId w:val="38"/>
+        </w:numPr>
+      </w:pPr>
+      <w:r>
+        <w:lastRenderedPageBreak/>
+        <w:t xml:space="preserve">Add a new </w:t>
+      </w:r>
+      <w:r>
+        <w:t>OWS</w:t>
+      </w:r>
+      <w:r>
+        <w:t xml:space="preserve"> bus by clicking on the pencil</w:t>
+      </w:r>
+      <w:r>
+        <w:t xml:space="preserve"> and configure it as follows (default configuration):</w:t>
+      </w:r>
+    </w:p>
+    <w:p>
+      <w:pPr>
+        <w:jc w:val="center"/>
+      </w:pPr>
+      <w:r>
+        <w:drawing>
+          <wp:inline distT="0" distB="0" distL="0" distR="0">
+            <wp:extent cx="3528822" cy="1618681"/>
+            <wp:effectExtent l="19050" t="0" r="0" b="0"/>
+            <wp:docPr id="72" name="Picture 28"/>
+            <wp:cNvGraphicFramePr>
+              <a:graphicFrameLocks xmlns:a="http://schemas.openxmlformats.org/drawingml/2006/main" noChangeAspect="1"/>
+            </wp:cNvGraphicFramePr>
+            <a:graphic xmlns:a="http://schemas.openxmlformats.org/drawingml/2006/main">
+              <a:graphicData uri="http://schemas.openxmlformats.org/drawingml/2006/picture">
+                <pic:pic xmlns:pic="http://schemas.openxmlformats.org/drawingml/2006/picture">
+                  <pic:nvPicPr>
+                    <pic:cNvPr id="0" name="Picture 28"/>
+                    <pic:cNvPicPr>
+                      <a:picLocks noChangeAspect="1" noChangeArrowheads="1"/>
+                    </pic:cNvPicPr>
+                  </pic:nvPicPr>
+                  <pic:blipFill>
+                    <a:blip r:embed="rId72"/>
+                    <a:srcRect/>
+                    <a:stretch>
+                      <a:fillRect/>
+                    </a:stretch>
+                  </pic:blipFill>
+                  <pic:spPr bwMode="auto">
+                    <a:xfrm>
+                      <a:off x="0" y="0"/>
+                      <a:ext cx="3528822" cy="1618681"/>
+                    </a:xfrm>
+                    <a:prstGeom prst="rect">
+                      <a:avLst/>
+                    </a:prstGeom>
+                    <a:noFill/>
+                    <a:ln w="9525">
+                      <a:noFill/>
+                      <a:miter lim="800000"/>
+                      <a:headEnd/>
+                      <a:tailEnd/>
+                    </a:ln>
+                  </pic:spPr>
+                </pic:pic>
+              </a:graphicData>
+            </a:graphic>
+          </wp:inline>
+        </w:drawing>
+      </w:r>
+    </w:p>
+    <w:p>
+      <w:pPr>
+        <w:pStyle w:val="Caption"/>
+      </w:pPr>
+      <w:r>
+        <w:t xml:space="preserve">Figure </w:t>
+      </w:r>
+      <w:fldSimple w:instr=" SEQ Figure \* ARABIC ">
+        <w:r>
+          <w:rPr>
+            <w:noProof/>
+          </w:rPr>
+          <w:t>63</w:t>
+        </w:r>
+      </w:fldSimple>
+      <w:r>
+        <w:t>: Adding a 1-wire bus.</w:t>
+      </w:r>
+    </w:p>
+    <w:p>
+      <w:pPr>
+        <w:pStyle w:val="ListParagraph"/>
+        <w:numPr>
+          <w:ilvl w:val="0"/>
+          <w:numId w:val="38"/>
+        </w:numPr>
+      </w:pPr>
+      <w:r>
+        <w:t>Click on "Add" and then change the name of the OWS search node and click on "OK":</w:t>
+      </w:r>
+    </w:p>
+    <w:p>
+      <w:pPr>
+        <w:jc w:val="center"/>
+      </w:pPr>
+      <w:r>
+        <w:drawing>
+          <wp:inline distT="0" distB="0" distL="0" distR="0">
+            <wp:extent cx="3404464" cy="1882516"/>
+            <wp:effectExtent l="19050" t="0" r="5486" b="0"/>
+            <wp:docPr id="74" name="Picture 31"/>
+            <wp:cNvGraphicFramePr>
+              <a:graphicFrameLocks xmlns:a="http://schemas.openxmlformats.org/drawingml/2006/main" noChangeAspect="1"/>
+            </wp:cNvGraphicFramePr>
+            <a:graphic xmlns:a="http://schemas.openxmlformats.org/drawingml/2006/main">
+              <a:graphicData uri="http://schemas.openxmlformats.org/drawingml/2006/picture">
+                <pic:pic xmlns:pic="http://schemas.openxmlformats.org/drawingml/2006/picture">
+                  <pic:nvPicPr>
+                    <pic:cNvPr id="0" name="Picture 31"/>
+                    <pic:cNvPicPr>
+                      <a:picLocks noChangeAspect="1" noChangeArrowheads="1"/>
+                    </pic:cNvPicPr>
+                  </pic:nvPicPr>
+                  <pic:blipFill>
+                    <a:blip r:embed="rId73"/>
+                    <a:srcRect/>
+                    <a:stretch>
+                      <a:fillRect/>
+                    </a:stretch>
+                  </pic:blipFill>
+                  <pic:spPr bwMode="auto">
+                    <a:xfrm>
+                      <a:off x="0" y="0"/>
+                      <a:ext cx="3405714" cy="1883207"/>
+                    </a:xfrm>
+                    <a:prstGeom prst="rect">
+                      <a:avLst/>
+                    </a:prstGeom>
+                    <a:noFill/>
+                    <a:ln w="9525">
+                      <a:noFill/>
+                      <a:miter lim="800000"/>
+                      <a:headEnd/>
+                      <a:tailEnd/>
+                    </a:ln>
+                  </pic:spPr>
+                </pic:pic>
+              </a:graphicData>
+            </a:graphic>
+          </wp:inline>
+        </w:drawing>
+      </w:r>
+    </w:p>
+    <w:p>
+      <w:pPr>
+        <w:pStyle w:val="Caption"/>
+      </w:pPr>
+      <w:r>
+        <w:t xml:space="preserve">Figure </w:t>
+      </w:r>
+      <w:fldSimple w:instr=" SEQ Figure \* ARABIC ">
+        <w:r>
+          <w:rPr>
+            <w:noProof/>
+          </w:rPr>
+          <w:t>64</w:t>
+        </w:r>
+      </w:fldSimple>
+      <w:r>
+        <w:t>: OWS search configured.</w:t>
+      </w:r>
+    </w:p>
+    <w:p>
+      <w:pPr>
+        <w:pStyle w:val="ListParagraph"/>
+        <w:numPr>
+          <w:ilvl w:val="0"/>
+          <w:numId w:val="38"/>
+        </w:numPr>
+      </w:pPr>
+      <w:r>
+        <w:t>Connect an inject and a debug node to the OWS search node as show below and then "Deploy":</w:t>
+      </w:r>
+    </w:p>
+    <w:p>
+      <w:pPr>
+        <w:jc w:val="center"/>
+      </w:pPr>
+      <w:r>
+        <w:drawing>
+          <wp:inline distT="0" distB="0" distL="0" distR="0">
+            <wp:extent cx="3382518" cy="360808"/>
+            <wp:effectExtent l="19050" t="0" r="8382" b="0"/>
+            <wp:docPr id="75" name="Picture 34"/>
+            <wp:cNvGraphicFramePr>
+              <a:graphicFrameLocks xmlns:a="http://schemas.openxmlformats.org/drawingml/2006/main" noChangeAspect="1"/>
+            </wp:cNvGraphicFramePr>
+            <a:graphic xmlns:a="http://schemas.openxmlformats.org/drawingml/2006/main">
+              <a:graphicData uri="http://schemas.openxmlformats.org/drawingml/2006/picture">
+                <pic:pic xmlns:pic="http://schemas.openxmlformats.org/drawingml/2006/picture">
+                  <pic:nvPicPr>
+                    <pic:cNvPr id="0" name="Picture 34"/>
+                    <pic:cNvPicPr>
+                      <a:picLocks noChangeAspect="1" noChangeArrowheads="1"/>
+                    </pic:cNvPicPr>
+                  </pic:nvPicPr>
+                  <pic:blipFill>
+                    <a:blip r:embed="rId74"/>
+                    <a:srcRect/>
+                    <a:stretch>
+                      <a:fillRect/>
+                    </a:stretch>
+                  </pic:blipFill>
+                  <pic:spPr bwMode="auto">
+                    <a:xfrm>
+                      <a:off x="0" y="0"/>
+                      <a:ext cx="3383034" cy="360863"/>
+                    </a:xfrm>
+                    <a:prstGeom prst="rect">
+                      <a:avLst/>
+                    </a:prstGeom>
+                    <a:noFill/>
+                    <a:ln w="9525">
+                      <a:noFill/>
+                      <a:miter lim="800000"/>
+                      <a:headEnd/>
+                      <a:tailEnd/>
+                    </a:ln>
+                  </pic:spPr>
+                </pic:pic>
+              </a:graphicData>
+            </a:graphic>
+          </wp:inline>
+        </w:drawing>
+      </w:r>
+    </w:p>
+    <w:p>
+      <w:pPr>
+        <w:pStyle w:val="Caption"/>
+      </w:pPr>
+      <w:r>
+        <w:t xml:space="preserve">Figure </w:t>
+      </w:r>
+      <w:fldSimple w:instr=" SEQ Figure \* ARABIC ">
+        <w:r>
+          <w:rPr>
+            <w:noProof/>
+          </w:rPr>
+          <w:t>65</w:t>
+        </w:r>
+      </w:fldSimple>
+      <w:r>
+        <w:t>: OWS search configuration.</w:t>
+      </w:r>
+    </w:p>
+    <w:p>
+      <w:r>
+        <w:t xml:space="preserve">When clicking on the inject node, the debug node will print the serial number of the 1-wire </w:t>
+      </w:r>
+      <w:r>
+        <w:t>sensor</w:t>
+      </w:r>
+      <w:r>
+        <w:t xml:space="preserve"> connected (It can take a moment to print the serial number):</w:t>
+      </w:r>
+    </w:p>
+    <w:p>
+      <w:pPr>
+        <w:jc w:val="center"/>
+      </w:pPr>
+      <w:r>
+        <w:rPr>
+          <w:noProof/>
+        </w:rPr>
+        <w:drawing>
+          <wp:inline distT="0" distB="0" distL="0" distR="0">
+            <wp:extent cx="4174872" cy="438912"/>
+            <wp:effectExtent l="19050" t="0" r="0" b="0"/>
+            <wp:docPr id="76" name="Picture 37"/>
+            <wp:cNvGraphicFramePr>
+              <a:graphicFrameLocks xmlns:a="http://schemas.openxmlformats.org/drawingml/2006/main" noChangeAspect="1"/>
+            </wp:cNvGraphicFramePr>
+            <a:graphic xmlns:a="http://schemas.openxmlformats.org/drawingml/2006/main">
+              <a:graphicData uri="http://schemas.openxmlformats.org/drawingml/2006/picture">
+                <pic:pic xmlns:pic="http://schemas.openxmlformats.org/drawingml/2006/picture">
+                  <pic:nvPicPr>
+                    <pic:cNvPr id="0" name="Picture 37"/>
+                    <pic:cNvPicPr>
+                      <a:picLocks noChangeAspect="1" noChangeArrowheads="1"/>
+                    </pic:cNvPicPr>
+                  </pic:nvPicPr>
+                  <pic:blipFill>
+                    <a:blip r:embed="rId75"/>
+                    <a:srcRect/>
+                    <a:stretch>
+                      <a:fillRect/>
+                    </a:stretch>
+                  </pic:blipFill>
+                  <pic:spPr bwMode="auto">
+                    <a:xfrm>
+                      <a:off x="0" y="0"/>
+                      <a:ext cx="4194248" cy="440949"/>
+                    </a:xfrm>
+                    <a:prstGeom prst="rect">
+                      <a:avLst/>
+                    </a:prstGeom>
+                    <a:noFill/>
+                    <a:ln w="9525">
+                      <a:noFill/>
+                      <a:miter lim="800000"/>
+                      <a:headEnd/>
+                      <a:tailEnd/>
+                    </a:ln>
+                  </pic:spPr>
+                </pic:pic>
+              </a:graphicData>
+            </a:graphic>
+          </wp:inline>
+        </w:drawing>
+      </w:r>
+    </w:p>
+    <w:p>
+      <w:pPr>
+        <w:pStyle w:val="Caption"/>
+      </w:pPr>
+      <w:bookmarkStart w:id="29" w:name="_Ref427583012"/>
+      <w:r>
+        <w:t xml:space="preserve">Figure </w:t>
+      </w:r>
+      <w:fldSimple w:instr=" SEQ Figure \* ARABIC ">
+        <w:r>
+          <w:rPr>
+            <w:noProof/>
+          </w:rPr>
+          <w:t>66</w:t>
+        </w:r>
+      </w:fldSimple>
+      <w:bookmarkEnd w:id="29"/>
+      <w:r>
+        <w:t>: Serial number of the 1-wire sensor on the Breakout board.</w:t>
+      </w:r>
+    </w:p>
+    <w:p>
+      <w:r>
+        <w:rPr>
+          <w:b/>
+          <w:u w:val="single"/>
+        </w:rPr>
+        <w:t>NOTE</w:t>
+      </w:r>
+      <w:r>
+        <w:t xml:space="preserve">: Make sure the LED Switch number 8 is pressed on the ON position (towards the number) as can be seen on </w:t>
+      </w:r>
+      <w:r>
+        <w:fldChar w:fldCharType="begin"/>
+      </w:r>
+      <w:r>
+        <w:instrText xml:space="preserve"> REF _Ref427582365 \h </w:instrText>
+      </w:r>
+      <w:r>
+        <w:fldChar w:fldCharType="separate"/>
+      </w:r>
+      <w:r>
+        <w:t xml:space="preserve">Figure </w:t>
+      </w:r>
+      <w:r>
+        <w:rPr>
+          <w:noProof/>
+        </w:rPr>
+        <w:t>61</w:t>
+      </w:r>
+      <w:r>
+        <w:fldChar w:fldCharType="end"/>
+      </w:r>
+      <w:r>
+        <w:t>.</w:t>
+      </w:r>
+    </w:p>
+    <w:p>
+      <w:pPr>
+        <w:jc w:val="center"/>
+      </w:pPr>
+    </w:p>
+    <w:p>
+      <w:r>
+        <w:t>We can now drop a OWS temp node into the follow and configure it as follows:</w:t>
+      </w:r>
+    </w:p>
+    <w:p>
+      <w:pPr>
+        <w:keepNext/>
+        <w:jc w:val="center"/>
+      </w:pPr>
+      <w:r>
+        <w:rPr>
+          <w:noProof/>
+        </w:rPr>
+        <w:drawing>
+          <wp:inline distT="0" distB="0" distL="0" distR="0">
+            <wp:extent cx="3467404" cy="1702688"/>
+            <wp:effectExtent l="19050" t="0" r="0" b="0"/>
+            <wp:docPr id="77" name="Picture 40"/>
+            <wp:cNvGraphicFramePr>
+              <a:graphicFrameLocks xmlns:a="http://schemas.openxmlformats.org/drawingml/2006/main" noChangeAspect="1"/>
+            </wp:cNvGraphicFramePr>
+            <a:graphic xmlns:a="http://schemas.openxmlformats.org/drawingml/2006/main">
+              <a:graphicData uri="http://schemas.openxmlformats.org/drawingml/2006/picture">
+                <pic:pic xmlns:pic="http://schemas.openxmlformats.org/drawingml/2006/picture">
+                  <pic:nvPicPr>
+                    <pic:cNvPr id="0" name="Picture 40"/>
+                    <pic:cNvPicPr>
+                      <a:picLocks noChangeAspect="1" noChangeArrowheads="1"/>
+                    </pic:cNvPicPr>
+                  </pic:nvPicPr>
+                  <pic:blipFill>
+                    <a:blip r:embed="rId76"/>
+                    <a:srcRect/>
+                    <a:stretch>
+                      <a:fillRect/>
+                    </a:stretch>
+                  </pic:blipFill>
+                  <pic:spPr bwMode="auto">
+                    <a:xfrm>
+                      <a:off x="0" y="0"/>
+                      <a:ext cx="3467744" cy="1702855"/>
+                    </a:xfrm>
+                    <a:prstGeom prst="rect">
+                      <a:avLst/>
+                    </a:prstGeom>
+                    <a:noFill/>
+                    <a:ln w="9525">
+                      <a:noFill/>
+                      <a:miter lim="800000"/>
+                      <a:headEnd/>
+                      <a:tailEnd/>
+                    </a:ln>
+                  </pic:spPr>
+                </pic:pic>
+              </a:graphicData>
+            </a:graphic>
+          </wp:inline>
+        </w:drawing>
+      </w:r>
+    </w:p>
+    <w:p>
+      <w:pPr>
+        <w:pStyle w:val="Caption"/>
+      </w:pPr>
+      <w:r>
+        <w:t xml:space="preserve">Figure </w:t>
+      </w:r>
+      <w:fldSimple w:instr=" SEQ Figure \* ARABIC ">
+        <w:r>
+          <w:rPr>
+            <w:noProof/>
+          </w:rPr>
+          <w:t>67</w:t>
+        </w:r>
+      </w:fldSimple>
+      <w:r>
+        <w:t>: OWS temp node configuration.</w:t>
+      </w:r>
+    </w:p>
+    <w:p>
+      <w:pPr>
+        <w:pStyle w:val="ListParagraph"/>
+        <w:numPr>
+          <w:ilvl w:val="0"/>
+          <w:numId w:val="39"/>
+        </w:numPr>
+      </w:pPr>
+      <w:r>
+        <w:t>The "Bus" should be already configure as the OWS temp node will get the bus we configured for the OWS search node.</w:t>
+      </w:r>
+    </w:p>
+    <w:p>
+      <w:pPr>
+        <w:pStyle w:val="ListParagraph"/>
+        <w:numPr>
+          <w:ilvl w:val="0"/>
+          <w:numId w:val="39"/>
+        </w:numPr>
+      </w:pPr>
+      <w:r>
+        <w:t>Keep the "Message" as it is.</w:t>
+      </w:r>
+    </w:p>
+    <w:p>
+      <w:pPr>
+        <w:pStyle w:val="ListParagraph"/>
+        <w:numPr>
+          <w:ilvl w:val="0"/>
+          <w:numId w:val="39"/>
+        </w:numPr>
+      </w:pPr>
+      <w:r>
+        <w:t>Change the name of the node and click on "OK".</w:t>
+      </w:r>
+    </w:p>
+    <w:p>
+      <w:pPr>
+        <w:pStyle w:val="ListParagraph"/>
+        <w:numPr>
+          <w:ilvl w:val="0"/>
+          <w:numId w:val="39"/>
+        </w:numPr>
+      </w:pPr>
+      <w:r>
+        <w:t>Connect the input of this node to the output of the OWS search node and drop a new debug node to be connected on the output of the OWS temp node and then click on "Deploy":</w:t>
+      </w:r>
+    </w:p>
+    <w:p>
+      <w:pPr>
+        <w:keepNext/>
+        <w:jc w:val="center"/>
+      </w:pPr>
+      <w:r>
+        <w:rPr>
+          <w:noProof/>
+        </w:rPr>
+        <w:drawing>
+          <wp:inline distT="0" distB="0" distL="0" distR="0">
+            <wp:extent cx="3755593" cy="675747"/>
+            <wp:effectExtent l="19050" t="0" r="0" b="0"/>
+            <wp:docPr id="78" name="Picture 43"/>
+            <wp:cNvGraphicFramePr>
+              <a:graphicFrameLocks xmlns:a="http://schemas.openxmlformats.org/drawingml/2006/main" noChangeAspect="1"/>
+            </wp:cNvGraphicFramePr>
+            <a:graphic xmlns:a="http://schemas.openxmlformats.org/drawingml/2006/main">
+              <a:graphicData uri="http://schemas.openxmlformats.org/drawingml/2006/picture">
+                <pic:pic xmlns:pic="http://schemas.openxmlformats.org/drawingml/2006/picture">
+                  <pic:nvPicPr>
+                    <pic:cNvPr id="0" name="Picture 43"/>
+                    <pic:cNvPicPr>
+                      <a:picLocks noChangeAspect="1" noChangeArrowheads="1"/>
+                    </pic:cNvPicPr>
+                  </pic:nvPicPr>
+                  <pic:blipFill>
+                    <a:blip r:embed="rId77"/>
+                    <a:srcRect/>
+                    <a:stretch>
+                      <a:fillRect/>
+                    </a:stretch>
+                  </pic:blipFill>
+                  <pic:spPr bwMode="auto">
+                    <a:xfrm>
+                      <a:off x="0" y="0"/>
+                      <a:ext cx="3757791" cy="676143"/>
+                    </a:xfrm>
+                    <a:prstGeom prst="rect">
+                      <a:avLst/>
+                    </a:prstGeom>
+                    <a:noFill/>
+                    <a:ln w="9525">
+                      <a:noFill/>
+                      <a:miter lim="800000"/>
+                      <a:headEnd/>
+                      <a:tailEnd/>
+                    </a:ln>
+                  </pic:spPr>
+                </pic:pic>
+              </a:graphicData>
+            </a:graphic>
+          </wp:inline>
+        </w:drawing>
+      </w:r>
+    </w:p>
+    <w:p>
+      <w:pPr>
+        <w:pStyle w:val="Caption"/>
+      </w:pPr>
+      <w:r>
+        <w:t xml:space="preserve">Figure </w:t>
+      </w:r>
+      <w:fldSimple w:instr=" SEQ Figure \* ARABIC ">
+        <w:r>
+          <w:rPr>
+            <w:noProof/>
+          </w:rPr>
+          <w:t>68</w:t>
+        </w:r>
+      </w:fldSimple>
+      <w:r>
+        <w:t>: OWS temp node connected to the flow.</w:t>
+      </w:r>
+    </w:p>
+    <w:p>
+      <w:r>
+        <w:t>When clicking on the inject node, the debug node will print the serial number of the 1-wire sensor connected (It can take a moment to print the serial number) and then it will print the same serial number followed by the temperature value:</w:t>
+      </w:r>
+    </w:p>
+    <w:p>
+      <w:pPr>
+        <w:jc w:val="center"/>
+      </w:pPr>
+      <w:r>
+        <w:rPr>
+          <w:noProof/>
+        </w:rPr>
+        <w:drawing>
+          <wp:inline distT="0" distB="0" distL="0" distR="0">
+            <wp:extent cx="5152796" cy="850429"/>
+            <wp:effectExtent l="19050" t="0" r="0" b="0"/>
+            <wp:docPr id="81" name="Picture 46"/>
+            <wp:cNvGraphicFramePr>
+              <a:graphicFrameLocks xmlns:a="http://schemas.openxmlformats.org/drawingml/2006/main" noChangeAspect="1"/>
+            </wp:cNvGraphicFramePr>
+            <a:graphic xmlns:a="http://schemas.openxmlformats.org/drawingml/2006/main">
+              <a:graphicData uri="http://schemas.openxmlformats.org/drawingml/2006/picture">
+                <pic:pic xmlns:pic="http://schemas.openxmlformats.org/drawingml/2006/picture">
+                  <pic:nvPicPr>
+                    <pic:cNvPr id="0" name="Picture 46"/>
+                    <pic:cNvPicPr>
+                      <a:picLocks noChangeAspect="1" noChangeArrowheads="1"/>
+                    </pic:cNvPicPr>
+                  </pic:nvPicPr>
+                  <pic:blipFill>
+                    <a:blip r:embed="rId78"/>
+                    <a:srcRect/>
+                    <a:stretch>
+                      <a:fillRect/>
+                    </a:stretch>
+                  </pic:blipFill>
+                  <pic:spPr bwMode="auto">
+                    <a:xfrm>
+                      <a:off x="0" y="0"/>
+                      <a:ext cx="5165819" cy="852578"/>
+                    </a:xfrm>
+                    <a:prstGeom prst="rect">
+                      <a:avLst/>
+                    </a:prstGeom>
+                    <a:noFill/>
+                    <a:ln w="9525">
+                      <a:noFill/>
+                      <a:miter lim="800000"/>
+                      <a:headEnd/>
+                      <a:tailEnd/>
+                    </a:ln>
+                  </pic:spPr>
+                </pic:pic>
+              </a:graphicData>
+            </a:graphic>
+          </wp:inline>
+        </w:drawing>
+      </w:r>
+    </w:p>
+    <w:p>
+      <w:pPr>
+        <w:pStyle w:val="Caption"/>
+      </w:pPr>
+      <w:r>
+        <w:t xml:space="preserve">Figure </w:t>
+      </w:r>
+      <w:fldSimple w:instr=" SEQ Figure \* ARABIC ">
+        <w:r>
+          <w:rPr>
+            <w:noProof/>
+          </w:rPr>
+          <w:t>69</w:t>
+        </w:r>
+      </w:fldSimple>
+      <w:r>
+        <w:t>: Serial and temperature value of the 1-wire sensor on the Breakout board.</w:t>
+      </w:r>
+    </w:p>
+    <w:p>
+      <w:r>
+        <w:rPr>
+          <w:b/>
+          <w:u w:val="single"/>
+        </w:rPr>
+        <w:t>NOTE</w:t>
+      </w:r>
+      <w:r>
+        <w:t xml:space="preserve">: The value of the sensor show on </w:t>
+      </w:r>
+      <w:r>
+        <w:fldChar w:fldCharType="begin"/>
+      </w:r>
+      <w:r>
+        <w:instrText xml:space="preserve"> REF _Ref427583012 \h </w:instrText>
+      </w:r>
+      <w:r>
+        <w:fldChar w:fldCharType="separate"/>
+      </w:r>
+      <w:r>
+        <w:t xml:space="preserve">Figure </w:t>
+      </w:r>
+      <w:r>
+        <w:rPr>
+          <w:noProof/>
+        </w:rPr>
+        <w:t>66</w:t>
+      </w:r>
+      <w:r>
+        <w:fldChar w:fldCharType="end"/>
+      </w:r>
+      <w:r>
+        <w:t xml:space="preserve"> is in degrees Fahrenheit. Depending on the specific sensor on the breakout board or the sensor connected to the 1'wire bus, the value might be presented in degrees Celsius. Please, refer to the manual of the specific sensor for more information.</w:t>
+      </w:r>
+    </w:p>
     <w:p/>
     <w:p/>
     <w:p>
       <w:pPr>
         <w:sectPr>
-          <w:headerReference w:type="default" r:id="rId66"/>
-          <w:headerReference w:type="first" r:id="rId67"/>
+          <w:headerReference w:type="default" r:id="rId79"/>
+          <w:headerReference w:type="first" r:id="rId80"/>
           <w:pgSz w:w="11907" w:h="16839" w:code="9"/>
           <w:pgMar w:top="1701" w:right="1440" w:bottom="1440" w:left="1440" w:header="1701" w:footer="1701" w:gutter="0"/>
           <w:cols w:space="708"/>
@@ -7066,7 +8616,7 @@
     </w:p>
     <w:p/>
     <w:sectPr>
-      <w:headerReference w:type="first" r:id="rId68"/>
+      <w:headerReference w:type="first" r:id="rId81"/>
       <w:pgSz w:w="11907" w:h="16839" w:code="9"/>
       <w:pgMar w:top="1701" w:right="1440" w:bottom="1440" w:left="1440" w:header="1701" w:footer="1701" w:gutter="0"/>
       <w:cols w:space="708"/>
@@ -10051,7 +11601,7 @@
   <w:abstractNum w:abstractNumId="27">
     <w:nsid w:val="6307400F"/>
     <w:multiLevelType w:val="hybridMultilevel"/>
-    <w:tmpl w:val="0630C6E4"/>
+    <w:tmpl w:val="E21E20C0"/>
     <w:lvl w:ilvl="0" w:tplc="0409000F">
       <w:start w:val="1"/>
       <w:numFmt w:val="decimal"/>
@@ -10361,6 +11911,92 @@
     </w:lvl>
   </w:abstractNum>
   <w:abstractNum w:abstractNumId="30">
+    <w:nsid w:val="6EB57355"/>
+    <w:multiLevelType w:val="hybridMultilevel"/>
+    <w:tmpl w:val="0C94F3B6"/>
+    <w:lvl w:ilvl="0" w:tplc="0409000F">
+      <w:start w:val="1"/>
+      <w:numFmt w:val="decimal"/>
+      <w:lvlText w:val="%1."/>
+      <w:lvlJc w:val="left"/>
+      <w:pPr>
+        <w:ind w:left="720" w:hanging="360"/>
+      </w:pPr>
+    </w:lvl>
+    <w:lvl w:ilvl="1" w:tplc="04090019">
+      <w:start w:val="1"/>
+      <w:numFmt w:val="lowerLetter"/>
+      <w:lvlText w:val="%2."/>
+      <w:lvlJc w:val="left"/>
+      <w:pPr>
+        <w:ind w:left="1440" w:hanging="360"/>
+      </w:pPr>
+    </w:lvl>
+    <w:lvl w:ilvl="2" w:tplc="0409001B" w:tentative="1">
+      <w:start w:val="1"/>
+      <w:numFmt w:val="lowerRoman"/>
+      <w:lvlText w:val="%3."/>
+      <w:lvlJc w:val="right"/>
+      <w:pPr>
+        <w:ind w:left="2160" w:hanging="180"/>
+      </w:pPr>
+    </w:lvl>
+    <w:lvl w:ilvl="3" w:tplc="0409000F" w:tentative="1">
+      <w:start w:val="1"/>
+      <w:numFmt w:val="decimal"/>
+      <w:lvlText w:val="%4."/>
+      <w:lvlJc w:val="left"/>
+      <w:pPr>
+        <w:ind w:left="2880" w:hanging="360"/>
+      </w:pPr>
+    </w:lvl>
+    <w:lvl w:ilvl="4" w:tplc="04090019" w:tentative="1">
+      <w:start w:val="1"/>
+      <w:numFmt w:val="lowerLetter"/>
+      <w:lvlText w:val="%5."/>
+      <w:lvlJc w:val="left"/>
+      <w:pPr>
+        <w:ind w:left="3600" w:hanging="360"/>
+      </w:pPr>
+    </w:lvl>
+    <w:lvl w:ilvl="5" w:tplc="0409001B" w:tentative="1">
+      <w:start w:val="1"/>
+      <w:numFmt w:val="lowerRoman"/>
+      <w:lvlText w:val="%6."/>
+      <w:lvlJc w:val="right"/>
+      <w:pPr>
+        <w:ind w:left="4320" w:hanging="180"/>
+      </w:pPr>
+    </w:lvl>
+    <w:lvl w:ilvl="6" w:tplc="0409000F" w:tentative="1">
+      <w:start w:val="1"/>
+      <w:numFmt w:val="decimal"/>
+      <w:lvlText w:val="%7."/>
+      <w:lvlJc w:val="left"/>
+      <w:pPr>
+        <w:ind w:left="5040" w:hanging="360"/>
+      </w:pPr>
+    </w:lvl>
+    <w:lvl w:ilvl="7" w:tplc="04090019" w:tentative="1">
+      <w:start w:val="1"/>
+      <w:numFmt w:val="lowerLetter"/>
+      <w:lvlText w:val="%8."/>
+      <w:lvlJc w:val="left"/>
+      <w:pPr>
+        <w:ind w:left="5760" w:hanging="360"/>
+      </w:pPr>
+    </w:lvl>
+    <w:lvl w:ilvl="8" w:tplc="0409001B" w:tentative="1">
+      <w:start w:val="1"/>
+      <w:numFmt w:val="lowerRoman"/>
+      <w:lvlText w:val="%9."/>
+      <w:lvlJc w:val="right"/>
+      <w:pPr>
+        <w:ind w:left="6480" w:hanging="180"/>
+      </w:pPr>
+    </w:lvl>
+  </w:abstractNum>
+  <w:abstractNum w:abstractNumId="31">
     <w:nsid w:val="6EC41742"/>
     <w:multiLevelType w:val="hybridMultilevel"/>
     <w:tmpl w:val="CC1A8E8E"/>
@@ -10446,7 +12082,7 @@
       </w:pPr>
     </w:lvl>
   </w:abstractNum>
-  <w:abstractNum w:abstractNumId="31">
+  <w:abstractNum w:abstractNumId="32">
     <w:nsid w:val="6FA0109C"/>
     <w:multiLevelType w:val="hybridMultilevel"/>
     <w:tmpl w:val="A2ECCA18"/>
@@ -10559,7 +12195,7 @@
       </w:rPr>
     </w:lvl>
   </w:abstractNum>
-  <w:abstractNum w:abstractNumId="32">
+  <w:abstractNum w:abstractNumId="33">
     <w:nsid w:val="71E36C3D"/>
     <w:multiLevelType w:val="hybridMultilevel"/>
     <w:tmpl w:val="47E80434"/>
@@ -10645,7 +12281,93 @@
       </w:pPr>
     </w:lvl>
   </w:abstractNum>
-  <w:abstractNum w:abstractNumId="33">
+  <w:abstractNum w:abstractNumId="34">
+    <w:nsid w:val="77EC6091"/>
+    <w:multiLevelType w:val="hybridMultilevel"/>
+    <w:tmpl w:val="0C94F3B6"/>
+    <w:lvl w:ilvl="0" w:tplc="0409000F">
+      <w:start w:val="1"/>
+      <w:numFmt w:val="decimal"/>
+      <w:lvlText w:val="%1."/>
+      <w:lvlJc w:val="left"/>
+      <w:pPr>
+        <w:ind w:left="720" w:hanging="360"/>
+      </w:pPr>
+    </w:lvl>
+    <w:lvl w:ilvl="1" w:tplc="04090019">
+      <w:start w:val="1"/>
+      <w:numFmt w:val="lowerLetter"/>
+      <w:lvlText w:val="%2."/>
+      <w:lvlJc w:val="left"/>
+      <w:pPr>
+        <w:ind w:left="1440" w:hanging="360"/>
+      </w:pPr>
+    </w:lvl>
+    <w:lvl w:ilvl="2" w:tplc="0409001B" w:tentative="1">
+      <w:start w:val="1"/>
+      <w:numFmt w:val="lowerRoman"/>
+      <w:lvlText w:val="%3."/>
+      <w:lvlJc w:val="right"/>
+      <w:pPr>
+        <w:ind w:left="2160" w:hanging="180"/>
+      </w:pPr>
+    </w:lvl>
+    <w:lvl w:ilvl="3" w:tplc="0409000F" w:tentative="1">
+      <w:start w:val="1"/>
+      <w:numFmt w:val="decimal"/>
+      <w:lvlText w:val="%4."/>
+      <w:lvlJc w:val="left"/>
+      <w:pPr>
+        <w:ind w:left="2880" w:hanging="360"/>
+      </w:pPr>
+    </w:lvl>
+    <w:lvl w:ilvl="4" w:tplc="04090019" w:tentative="1">
+      <w:start w:val="1"/>
+      <w:numFmt w:val="lowerLetter"/>
+      <w:lvlText w:val="%5."/>
+      <w:lvlJc w:val="left"/>
+      <w:pPr>
+        <w:ind w:left="3600" w:hanging="360"/>
+      </w:pPr>
+    </w:lvl>
+    <w:lvl w:ilvl="5" w:tplc="0409001B" w:tentative="1">
+      <w:start w:val="1"/>
+      <w:numFmt w:val="lowerRoman"/>
+      <w:lvlText w:val="%6."/>
+      <w:lvlJc w:val="right"/>
+      <w:pPr>
+        <w:ind w:left="4320" w:hanging="180"/>
+      </w:pPr>
+    </w:lvl>
+    <w:lvl w:ilvl="6" w:tplc="0409000F" w:tentative="1">
+      <w:start w:val="1"/>
+      <w:numFmt w:val="decimal"/>
+      <w:lvlText w:val="%7."/>
+      <w:lvlJc w:val="left"/>
+      <w:pPr>
+        <w:ind w:left="5040" w:hanging="360"/>
+      </w:pPr>
+    </w:lvl>
+    <w:lvl w:ilvl="7" w:tplc="04090019" w:tentative="1">
+      <w:start w:val="1"/>
+      <w:numFmt w:val="lowerLetter"/>
+      <w:lvlText w:val="%8."/>
+      <w:lvlJc w:val="left"/>
+      <w:pPr>
+        <w:ind w:left="5760" w:hanging="360"/>
+      </w:pPr>
+    </w:lvl>
+    <w:lvl w:ilvl="8" w:tplc="0409001B" w:tentative="1">
+      <w:start w:val="1"/>
+      <w:numFmt w:val="lowerRoman"/>
+      <w:lvlText w:val="%9."/>
+      <w:lvlJc w:val="right"/>
+      <w:pPr>
+        <w:ind w:left="6480" w:hanging="180"/>
+      </w:pPr>
+    </w:lvl>
+  </w:abstractNum>
+  <w:abstractNum w:abstractNumId="35">
     <w:nsid w:val="7B7626CB"/>
     <w:multiLevelType w:val="hybridMultilevel"/>
     <w:tmpl w:val="E0FEEBA8"/>
@@ -10758,7 +12480,7 @@
       </w:rPr>
     </w:lvl>
   </w:abstractNum>
-  <w:abstractNum w:abstractNumId="34">
+  <w:abstractNum w:abstractNumId="36">
     <w:nsid w:val="7CA34E67"/>
     <w:multiLevelType w:val="hybridMultilevel"/>
     <w:tmpl w:val="2AAC9494"/>
@@ -10871,7 +12593,7 @@
       </w:rPr>
     </w:lvl>
   </w:abstractNum>
-  <w:abstractNum w:abstractNumId="35">
+  <w:abstractNum w:abstractNumId="37">
     <w:nsid w:val="7E4043F5"/>
     <w:multiLevelType w:val="hybridMultilevel"/>
     <w:tmpl w:val="A9D84B0E"/>
@@ -11003,7 +12725,7 @@
     <w:abstractNumId w:val="25"/>
   </w:num>
   <w:num w:numId="7">
-    <w:abstractNumId w:val="33"/>
+    <w:abstractNumId w:val="35"/>
   </w:num>
   <w:num w:numId="8">
     <w:abstractNumId w:val="16"/>
@@ -11048,7 +12770,7 @@
     <w:abstractNumId w:val="19"/>
   </w:num>
   <w:num w:numId="13">
-    <w:abstractNumId w:val="31"/>
+    <w:abstractNumId w:val="32"/>
   </w:num>
   <w:num w:numId="14">
     <w:abstractNumId w:val="17"/>
@@ -11057,10 +12779,10 @@
     <w:abstractNumId w:val="28"/>
   </w:num>
   <w:num w:numId="16">
-    <w:abstractNumId w:val="32"/>
+    <w:abstractNumId w:val="33"/>
   </w:num>
   <w:num w:numId="17">
-    <w:abstractNumId w:val="34"/>
+    <w:abstractNumId w:val="36"/>
   </w:num>
   <w:num w:numId="18">
     <w:abstractNumId w:val="29"/>
@@ -11072,7 +12794,7 @@
     <w:abstractNumId w:val="10"/>
   </w:num>
   <w:num w:numId="21">
-    <w:abstractNumId w:val="35"/>
+    <w:abstractNumId w:val="37"/>
   </w:num>
   <w:num w:numId="22">
     <w:abstractNumId w:val="20"/>
@@ -11084,7 +12806,7 @@
     <w:abstractNumId w:val="2"/>
   </w:num>
   <w:num w:numId="25">
-    <w:abstractNumId w:val="30"/>
+    <w:abstractNumId w:val="31"/>
   </w:num>
   <w:num w:numId="26">
     <w:abstractNumId w:val="1"/>
@@ -11121,6 +12843,12 @@
   </w:num>
   <w:num w:numId="37">
     <w:abstractNumId w:val="27"/>
+  </w:num>
+  <w:num w:numId="38">
+    <w:abstractNumId w:val="30"/>
+  </w:num>
+  <w:num w:numId="39">
+    <w:abstractNumId w:val="34"/>
   </w:num>
 </w:numbering>
 </file>
@@ -12546,7 +14274,7 @@
 
 <file path=customXml/item1.xml><?xml version="1.0" encoding="utf-8"?>
 <CoverPageProperties xmlns="http://schemas.microsoft.com/office/2006/coverPageProps">
-  <PublishDate>2015-08-13T00:00:00</PublishDate>
+  <PublishDate>2015-08-17T00:00:00</PublishDate>
   <Abstract/>
   <CompanyAddress/>
   <CompanyPhone/>

</xml_diff>